<commit_message>
started learning ES6 features of JS
</commit_message>
<xml_diff>
--- a/LearnJS02/LearnJS02.docx
+++ b/LearnJS02/LearnJS02.docx
@@ -55,17 +55,12 @@
         <w:t>} and my age is ${</w:t>
       </w:r>
       <w:proofErr w:type="spellStart"/>
-      <w:proofErr w:type="gramStart"/>
       <w:r>
         <w:t>calculateAge</w:t>
       </w:r>
       <w:proofErr w:type="spellEnd"/>
       <w:r>
-        <w:t>(</w:t>
-      </w:r>
-      <w:proofErr w:type="gramEnd"/>
-      <w:r>
-        <w:t>)}`</w:t>
+        <w:t>()}`</w:t>
       </w:r>
     </w:p>
     <w:p>
@@ -89,113 +84,92 @@
         </w:numPr>
       </w:pPr>
       <w:proofErr w:type="spellStart"/>
-      <w:proofErr w:type="gramStart"/>
       <w:r>
         <w:t>Concat</w:t>
       </w:r>
       <w:proofErr w:type="spellEnd"/>
       <w:r>
-        <w:t>(</w:t>
-      </w:r>
-      <w:proofErr w:type="gramEnd"/>
-      <w:r>
-        <w:t>) appends an array to this array</w:t>
-      </w:r>
-    </w:p>
-    <w:p>
-      <w:pPr>
-        <w:pStyle w:val="ListParagraph"/>
-        <w:numPr>
-          <w:ilvl w:val="1"/>
-          <w:numId w:val="1"/>
-        </w:numPr>
-      </w:pPr>
-      <w:proofErr w:type="gramStart"/>
-      <w:r>
-        <w:t>reverse(</w:t>
-      </w:r>
-      <w:proofErr w:type="gramEnd"/>
-      <w:r>
-        <w:t>)</w:t>
-      </w:r>
-    </w:p>
-    <w:p>
-      <w:pPr>
-        <w:pStyle w:val="ListParagraph"/>
-        <w:numPr>
-          <w:ilvl w:val="1"/>
-          <w:numId w:val="1"/>
-        </w:numPr>
-      </w:pPr>
+        <w:t>() appends an array to this array</w:t>
+      </w:r>
+    </w:p>
+    <w:p>
+      <w:pPr>
+        <w:pStyle w:val="ListParagraph"/>
+        <w:numPr>
+          <w:ilvl w:val="1"/>
+          <w:numId w:val="1"/>
+        </w:numPr>
+      </w:pPr>
+      <w:r>
+        <w:t>reverse()</w:t>
+      </w:r>
+    </w:p>
+    <w:p>
+      <w:pPr>
+        <w:pStyle w:val="ListParagraph"/>
+        <w:numPr>
+          <w:ilvl w:val="1"/>
+          <w:numId w:val="1"/>
+        </w:numPr>
+      </w:pPr>
+      <w:r>
+        <w:t>unshi</w:t>
+      </w:r>
+      <w:r>
+        <w:t>f</w:t>
+      </w:r>
+      <w:r>
+        <w:t xml:space="preserve">t(element) adds element at the beginning of the array </w:t>
+      </w:r>
+    </w:p>
+    <w:p>
+      <w:pPr>
+        <w:pStyle w:val="ListParagraph"/>
+        <w:numPr>
+          <w:ilvl w:val="1"/>
+          <w:numId w:val="1"/>
+        </w:numPr>
+      </w:pPr>
+      <w:r>
+        <w:t>shift() removes the element at the beginning of the array</w:t>
+      </w:r>
+    </w:p>
+    <w:p>
+      <w:pPr>
+        <w:pStyle w:val="ListParagraph"/>
+        <w:numPr>
+          <w:ilvl w:val="1"/>
+          <w:numId w:val="1"/>
+        </w:numPr>
+      </w:pPr>
+      <w:r>
+        <w:t>push(element) adds an element at the end of the array</w:t>
+      </w:r>
+    </w:p>
+    <w:p>
+      <w:pPr>
+        <w:pStyle w:val="ListParagraph"/>
+        <w:numPr>
+          <w:ilvl w:val="1"/>
+          <w:numId w:val="1"/>
+        </w:numPr>
+      </w:pPr>
+      <w:r>
+        <w:t>pop() removes the element a the end of the array</w:t>
+      </w:r>
+    </w:p>
+    <w:p>
+      <w:pPr>
+        <w:pStyle w:val="ListParagraph"/>
+        <w:numPr>
+          <w:ilvl w:val="1"/>
+          <w:numId w:val="1"/>
+        </w:numPr>
+      </w:pPr>
+      <w:r>
+        <w:t>splice(</w:t>
+      </w:r>
       <w:proofErr w:type="spellStart"/>
-      <w:r>
-        <w:t>unshit</w:t>
-      </w:r>
-      <w:proofErr w:type="spellEnd"/>
-      <w:r>
-        <w:t xml:space="preserve">(element) adds element at the beginning of the array </w:t>
-      </w:r>
-    </w:p>
-    <w:p>
-      <w:pPr>
-        <w:pStyle w:val="ListParagraph"/>
-        <w:numPr>
-          <w:ilvl w:val="1"/>
-          <w:numId w:val="1"/>
-        </w:numPr>
-      </w:pPr>
-      <w:proofErr w:type="gramStart"/>
-      <w:r>
-        <w:t>shift(</w:t>
-      </w:r>
-      <w:proofErr w:type="gramEnd"/>
-      <w:r>
-        <w:t>) removes the element at the beginning of the array</w:t>
-      </w:r>
-    </w:p>
-    <w:p>
-      <w:pPr>
-        <w:pStyle w:val="ListParagraph"/>
-        <w:numPr>
-          <w:ilvl w:val="1"/>
-          <w:numId w:val="1"/>
-        </w:numPr>
-      </w:pPr>
-      <w:r>
-        <w:t>push(element) adds an element at the end of the array</w:t>
-      </w:r>
-    </w:p>
-    <w:p>
-      <w:pPr>
-        <w:pStyle w:val="ListParagraph"/>
-        <w:numPr>
-          <w:ilvl w:val="1"/>
-          <w:numId w:val="1"/>
-        </w:numPr>
-      </w:pPr>
-      <w:proofErr w:type="gramStart"/>
-      <w:r>
-        <w:t>pop(</w:t>
-      </w:r>
-      <w:proofErr w:type="gramEnd"/>
-      <w:r>
-        <w:t>) removes the element a the end of the array</w:t>
-      </w:r>
-    </w:p>
-    <w:p>
-      <w:pPr>
-        <w:pStyle w:val="ListParagraph"/>
-        <w:numPr>
-          <w:ilvl w:val="1"/>
-          <w:numId w:val="1"/>
-        </w:numPr>
-      </w:pPr>
-      <w:proofErr w:type="gramStart"/>
-      <w:r>
-        <w:t>splice(</w:t>
-      </w:r>
-      <w:proofErr w:type="spellStart"/>
-      <w:proofErr w:type="gramEnd"/>
       <w:r>
         <w:t>startIndex</w:t>
       </w:r>

</xml_diff>